<commit_message>
Final changes to document.
</commit_message>
<xml_diff>
--- a/Database Project.docx
+++ b/Database Project.docx
@@ -6367,7 +6367,560 @@
           <w:sz w:val="24"/>
           <w:szCs w:val="24"/>
         </w:rPr>
-        <w:t>In the more advanced query where we select all</w:t>
+        <w:t xml:space="preserve">In the more advanced query where we select all student who have written more than 2 </w:t>
+      </w:r>
+      <w:r>
+        <w:rPr>
+          <w:rFonts w:asciiTheme="majorHAnsi" w:hAnsiTheme="majorHAnsi"/>
+          <w:color w:val="auto"/>
+          <w:sz w:val="24"/>
+          <w:szCs w:val="24"/>
+        </w:rPr>
+        <w:t xml:space="preserve">theses’ </w:t>
+      </w:r>
+      <w:r>
+        <w:rPr>
+          <w:rFonts w:asciiTheme="majorHAnsi" w:hAnsiTheme="majorHAnsi"/>
+          <w:color w:val="auto"/>
+          <w:sz w:val="24"/>
+          <w:szCs w:val="24"/>
+        </w:rPr>
+        <w:t xml:space="preserve">before 2017-04-10, we can identify the more intellectual users since writing 2 </w:t>
+      </w:r>
+      <w:r>
+        <w:rPr>
+          <w:rFonts w:asciiTheme="majorHAnsi" w:hAnsiTheme="majorHAnsi"/>
+          <w:color w:val="auto"/>
+          <w:sz w:val="24"/>
+          <w:szCs w:val="24"/>
+        </w:rPr>
+        <w:t xml:space="preserve">theses’ </w:t>
+      </w:r>
+      <w:r>
+        <w:rPr>
+          <w:rFonts w:asciiTheme="majorHAnsi" w:hAnsiTheme="majorHAnsi"/>
+          <w:color w:val="auto"/>
+          <w:sz w:val="24"/>
+          <w:szCs w:val="24"/>
+        </w:rPr>
+        <w:t xml:space="preserve">is quite an accomplishment.   </w:t>
+      </w:r>
+    </w:p>
+    <w:p>
+      <w:pPr>
+        <w:rPr>
+          <w:rFonts w:asciiTheme="majorHAnsi" w:hAnsiTheme="majorHAnsi"/>
+          <w:color w:val="00ADDC" w:themeColor="accent4"/>
+          <w:sz w:val="28"/>
+        </w:rPr>
+      </w:pPr>
+      <w:r>
+        <w:rPr>
+          <w:rFonts w:asciiTheme="majorHAnsi" w:hAnsiTheme="majorHAnsi"/>
+          <w:color w:val="00ADDC" w:themeColor="accent4"/>
+          <w:sz w:val="28"/>
+        </w:rPr>
+        <w:t>7</w:t>
+      </w:r>
+      <w:r>
+        <w:rPr>
+          <w:rFonts w:asciiTheme="majorHAnsi" w:hAnsiTheme="majorHAnsi"/>
+          <w:color w:val="00ADDC" w:themeColor="accent4"/>
+          <w:sz w:val="28"/>
+        </w:rPr>
+        <w:t>.</w:t>
+      </w:r>
+    </w:p>
+    <w:p>
+      <w:pPr>
+        <w:ind w:left="720"/>
+        <w:rPr>
+          <w:rFonts w:asciiTheme="majorHAnsi" w:hAnsiTheme="majorHAnsi"/>
+          <w:sz w:val="24"/>
+          <w:szCs w:val="24"/>
+        </w:rPr>
+      </w:pPr>
+      <w:r>
+        <w:rPr>
+          <w:rFonts w:asciiTheme="majorHAnsi" w:hAnsiTheme="majorHAnsi"/>
+          <w:sz w:val="24"/>
+          <w:szCs w:val="24"/>
+        </w:rPr>
+        <w:t>Analysis of the speed of your queries and justification for the indexes proposed in part B.</w:t>
+      </w:r>
+    </w:p>
+    <w:p>
+      <w:pPr>
+        <w:widowControl w:val="0"/>
+        <w:autoSpaceDE w:val="0"/>
+        <w:autoSpaceDN w:val="0"/>
+        <w:adjustRightInd w:val="0"/>
+        <w:spacing w:line="280" w:lineRule="atLeast"/>
+        <w:rPr>
+          <w:rFonts w:ascii="Helvetica Neue" w:hAnsi="Helvetica Neue" w:cs="Helvetica Neue"/>
+          <w:color w:val="000000"/>
+          <w:sz w:val="24"/>
+          <w:szCs w:val="24"/>
+        </w:rPr>
+      </w:pPr>
+      <w:r>
+        <w:rPr>
+          <w:rFonts w:ascii="Helvetica Neue" w:hAnsi="Helvetica Neue" w:cs="Helvetica Neue"/>
+          <w:color w:val="000000"/>
+          <w:sz w:val="24"/>
+          <w:szCs w:val="24"/>
+        </w:rPr>
+        <w:t>Since the first query is only using one table, there should be no delay in retrieving the data.</w:t>
+      </w:r>
+    </w:p>
+    <w:p>
+      <w:pPr>
+        <w:widowControl w:val="0"/>
+        <w:autoSpaceDE w:val="0"/>
+        <w:autoSpaceDN w:val="0"/>
+        <w:adjustRightInd w:val="0"/>
+        <w:spacing w:line="280" w:lineRule="atLeast"/>
+        <w:rPr>
+          <w:rFonts w:ascii="Helvetica Neue" w:hAnsi="Helvetica Neue" w:cs="Helvetica Neue"/>
+          <w:color w:val="000000"/>
+          <w:sz w:val="24"/>
+          <w:szCs w:val="24"/>
+        </w:rPr>
+      </w:pPr>
+      <w:proofErr w:type="gramStart"/>
+      <w:r>
+        <w:rPr>
+          <w:rFonts w:ascii="Helvetica Neue" w:hAnsi="Helvetica Neue" w:cs="Helvetica Neue"/>
+          <w:color w:val="000000"/>
+          <w:sz w:val="24"/>
+          <w:szCs w:val="24"/>
+        </w:rPr>
+        <w:t>However</w:t>
+      </w:r>
+      <w:proofErr w:type="gramEnd"/>
+      <w:r>
+        <w:rPr>
+          <w:rFonts w:ascii="Helvetica Neue" w:hAnsi="Helvetica Neue" w:cs="Helvetica Neue"/>
+          <w:color w:val="000000"/>
+          <w:sz w:val="24"/>
+          <w:szCs w:val="24"/>
+        </w:rPr>
+        <w:t xml:space="preserve"> both the second and third queries contain subqueries which will slow them down. The third query will be slower than the second as it is dealing with more data.</w:t>
+      </w:r>
+    </w:p>
+    <w:p>
+      <w:pPr>
+        <w:widowControl w:val="0"/>
+        <w:autoSpaceDE w:val="0"/>
+        <w:autoSpaceDN w:val="0"/>
+        <w:adjustRightInd w:val="0"/>
+        <w:spacing w:line="280" w:lineRule="atLeast"/>
+        <w:rPr>
+          <w:rFonts w:ascii="Helvetica Neue" w:hAnsi="Helvetica Neue" w:cs="Helvetica Neue"/>
+          <w:color w:val="000000"/>
+          <w:sz w:val="24"/>
+          <w:szCs w:val="24"/>
+        </w:rPr>
+      </w:pPr>
+    </w:p>
+    <w:p>
+      <w:pPr>
+        <w:widowControl w:val="0"/>
+        <w:autoSpaceDE w:val="0"/>
+        <w:autoSpaceDN w:val="0"/>
+        <w:adjustRightInd w:val="0"/>
+        <w:spacing w:line="280" w:lineRule="atLeast"/>
+        <w:rPr>
+          <w:rFonts w:ascii="Helvetica Neue" w:hAnsi="Helvetica Neue" w:cs="Helvetica Neue"/>
+          <w:color w:val="000000"/>
+          <w:sz w:val="24"/>
+          <w:szCs w:val="24"/>
+        </w:rPr>
+      </w:pPr>
+      <w:proofErr w:type="spellStart"/>
+      <w:r>
+        <w:rPr>
+          <w:rFonts w:ascii="Helvetica Neue" w:hAnsi="Helvetica Neue" w:cs="Helvetica Neue"/>
+          <w:color w:val="000000"/>
+          <w:sz w:val="24"/>
+          <w:szCs w:val="24"/>
+        </w:rPr>
+        <w:t>idx_student</w:t>
+      </w:r>
+      <w:proofErr w:type="spellEnd"/>
+      <w:r>
+        <w:rPr>
+          <w:rFonts w:ascii="Helvetica Neue" w:hAnsi="Helvetica Neue" w:cs="Helvetica Neue"/>
+          <w:color w:val="000000"/>
+          <w:sz w:val="24"/>
+          <w:szCs w:val="24"/>
+        </w:rPr>
+        <w:t xml:space="preserve"> - will quickly find the students details on their first and last name. Since this table will contain a lot of date the index will improve query performance.</w:t>
+      </w:r>
+    </w:p>
+    <w:p>
+      <w:pPr>
+        <w:widowControl w:val="0"/>
+        <w:autoSpaceDE w:val="0"/>
+        <w:autoSpaceDN w:val="0"/>
+        <w:adjustRightInd w:val="0"/>
+        <w:spacing w:line="280" w:lineRule="atLeast"/>
+        <w:rPr>
+          <w:rFonts w:ascii="Helvetica Neue" w:hAnsi="Helvetica Neue" w:cs="Helvetica Neue"/>
+          <w:color w:val="000000"/>
+          <w:sz w:val="24"/>
+          <w:szCs w:val="24"/>
+        </w:rPr>
+      </w:pPr>
+      <w:proofErr w:type="spellStart"/>
+      <w:r>
+        <w:rPr>
+          <w:rFonts w:ascii="Helvetica Neue" w:hAnsi="Helvetica Neue" w:cs="Helvetica Neue"/>
+          <w:color w:val="000000"/>
+          <w:sz w:val="24"/>
+          <w:szCs w:val="24"/>
+        </w:rPr>
+        <w:t>idx_login</w:t>
+      </w:r>
+      <w:proofErr w:type="spellEnd"/>
+      <w:r>
+        <w:rPr>
+          <w:rFonts w:ascii="Helvetica Neue" w:hAnsi="Helvetica Neue" w:cs="Helvetica Neue"/>
+          <w:color w:val="000000"/>
+          <w:sz w:val="24"/>
+          <w:szCs w:val="24"/>
+        </w:rPr>
+        <w:t xml:space="preserve"> - will retrieve the log in details for each registered user. Since </w:t>
+      </w:r>
+      <w:proofErr w:type="spellStart"/>
+      <w:r>
+        <w:rPr>
+          <w:rFonts w:ascii="Helvetica Neue" w:hAnsi="Helvetica Neue" w:cs="Helvetica Neue"/>
+          <w:color w:val="000000"/>
+          <w:sz w:val="24"/>
+          <w:szCs w:val="24"/>
+        </w:rPr>
+        <w:t>ul_id</w:t>
+      </w:r>
+      <w:proofErr w:type="spellEnd"/>
+      <w:r>
+        <w:rPr>
+          <w:rFonts w:ascii="Helvetica Neue" w:hAnsi="Helvetica Neue" w:cs="Helvetica Neue"/>
+          <w:color w:val="000000"/>
+          <w:sz w:val="24"/>
+          <w:szCs w:val="24"/>
+        </w:rPr>
+        <w:t xml:space="preserve"> is a primary key, this makes it unique and will better the performance.</w:t>
+      </w:r>
+    </w:p>
+    <w:p>
+      <w:pPr>
+        <w:widowControl w:val="0"/>
+        <w:autoSpaceDE w:val="0"/>
+        <w:autoSpaceDN w:val="0"/>
+        <w:adjustRightInd w:val="0"/>
+        <w:spacing w:line="280" w:lineRule="atLeast"/>
+        <w:rPr>
+          <w:rFonts w:ascii="Helvetica Neue" w:hAnsi="Helvetica Neue" w:cs="Helvetica Neue"/>
+          <w:color w:val="000000"/>
+          <w:sz w:val="24"/>
+          <w:szCs w:val="24"/>
+        </w:rPr>
+      </w:pPr>
+      <w:proofErr w:type="spellStart"/>
+      <w:r>
+        <w:rPr>
+          <w:rFonts w:ascii="Helvetica Neue" w:hAnsi="Helvetica Neue" w:cs="Helvetica Neue"/>
+          <w:color w:val="000000"/>
+          <w:sz w:val="24"/>
+          <w:szCs w:val="24"/>
+        </w:rPr>
+        <w:t>idx_task</w:t>
+      </w:r>
+      <w:proofErr w:type="spellEnd"/>
+      <w:r>
+        <w:rPr>
+          <w:rFonts w:ascii="Helvetica Neue" w:hAnsi="Helvetica Neue" w:cs="Helvetica Neue"/>
+          <w:color w:val="000000"/>
+          <w:sz w:val="24"/>
+          <w:szCs w:val="24"/>
+        </w:rPr>
+        <w:t xml:space="preserve"> - will retrieve both the title and the description of the task. This index will also improve query performance </w:t>
+      </w:r>
+      <w:proofErr w:type="gramStart"/>
+      <w:r>
+        <w:rPr>
+          <w:rFonts w:ascii="Helvetica Neue" w:hAnsi="Helvetica Neue" w:cs="Helvetica Neue"/>
+          <w:color w:val="000000"/>
+          <w:sz w:val="24"/>
+          <w:szCs w:val="24"/>
+        </w:rPr>
+        <w:t>similar to</w:t>
+      </w:r>
+      <w:proofErr w:type="gramEnd"/>
+      <w:r>
+        <w:rPr>
+          <w:rFonts w:ascii="Helvetica Neue" w:hAnsi="Helvetica Neue" w:cs="Helvetica Neue"/>
+          <w:color w:val="000000"/>
+          <w:sz w:val="24"/>
+          <w:szCs w:val="24"/>
+        </w:rPr>
+        <w:t xml:space="preserve"> </w:t>
+      </w:r>
+      <w:proofErr w:type="spellStart"/>
+      <w:r>
+        <w:rPr>
+          <w:rFonts w:ascii="Helvetica Neue" w:hAnsi="Helvetica Neue" w:cs="Helvetica Neue"/>
+          <w:color w:val="000000"/>
+          <w:sz w:val="24"/>
+          <w:szCs w:val="24"/>
+        </w:rPr>
+        <w:t>idx_student</w:t>
+      </w:r>
+      <w:proofErr w:type="spellEnd"/>
+      <w:r>
+        <w:rPr>
+          <w:rFonts w:ascii="Helvetica Neue" w:hAnsi="Helvetica Neue" w:cs="Helvetica Neue"/>
+          <w:color w:val="000000"/>
+          <w:sz w:val="24"/>
+          <w:szCs w:val="24"/>
+        </w:rPr>
+        <w:t>.</w:t>
+      </w:r>
+    </w:p>
+    <w:p>
+      <w:pPr>
+        <w:widowControl w:val="0"/>
+        <w:autoSpaceDE w:val="0"/>
+        <w:autoSpaceDN w:val="0"/>
+        <w:adjustRightInd w:val="0"/>
+        <w:spacing w:line="280" w:lineRule="atLeast"/>
+        <w:rPr>
+          <w:rFonts w:ascii="Helvetica Neue" w:hAnsi="Helvetica Neue" w:cs="Helvetica Neue"/>
+          <w:color w:val="000000"/>
+          <w:sz w:val="24"/>
+          <w:szCs w:val="24"/>
+        </w:rPr>
+      </w:pPr>
+      <w:proofErr w:type="spellStart"/>
+      <w:r>
+        <w:rPr>
+          <w:rFonts w:ascii="Helvetica Neue" w:hAnsi="Helvetica Neue" w:cs="Helvetica Neue"/>
+          <w:color w:val="000000"/>
+          <w:sz w:val="24"/>
+          <w:szCs w:val="24"/>
+        </w:rPr>
+        <w:t>idx_task_type</w:t>
+      </w:r>
+      <w:proofErr w:type="spellEnd"/>
+      <w:r>
+        <w:rPr>
+          <w:rFonts w:ascii="Helvetica Neue" w:hAnsi="Helvetica Neue" w:cs="Helvetica Neue"/>
+          <w:color w:val="000000"/>
+          <w:sz w:val="24"/>
+          <w:szCs w:val="24"/>
+        </w:rPr>
+        <w:t xml:space="preserve"> - will point to the type of each of the tasks.</w:t>
+      </w:r>
+    </w:p>
+    <w:p>
+      <w:pPr>
+        <w:rPr>
+          <w:rFonts w:asciiTheme="majorHAnsi" w:hAnsiTheme="majorHAnsi"/>
+          <w:color w:val="auto"/>
+          <w:sz w:val="24"/>
+          <w:szCs w:val="24"/>
+        </w:rPr>
+      </w:pPr>
+    </w:p>
+    <w:p>
+      <w:pPr>
+        <w:rPr>
+          <w:rFonts w:asciiTheme="majorHAnsi" w:hAnsiTheme="majorHAnsi"/>
+          <w:color w:val="auto"/>
+          <w:sz w:val="24"/>
+          <w:szCs w:val="24"/>
+        </w:rPr>
+      </w:pPr>
+    </w:p>
+    <w:p>
+      <w:pPr>
+        <w:rPr>
+          <w:rFonts w:asciiTheme="majorHAnsi" w:hAnsiTheme="majorHAnsi"/>
+          <w:color w:val="auto"/>
+          <w:sz w:val="24"/>
+          <w:szCs w:val="24"/>
+        </w:rPr>
+      </w:pPr>
+    </w:p>
+    <w:p>
+      <w:pPr>
+        <w:rPr>
+          <w:rFonts w:asciiTheme="majorHAnsi" w:hAnsiTheme="majorHAnsi"/>
+          <w:color w:val="00ADDC" w:themeColor="accent4"/>
+          <w:sz w:val="28"/>
+        </w:rPr>
+      </w:pPr>
+      <w:r>
+        <w:rPr>
+          <w:rFonts w:asciiTheme="majorHAnsi" w:hAnsiTheme="majorHAnsi"/>
+          <w:color w:val="00ADDC" w:themeColor="accent4"/>
+          <w:sz w:val="28"/>
+        </w:rPr>
+        <w:lastRenderedPageBreak/>
+        <w:t>8</w:t>
+      </w:r>
+      <w:r>
+        <w:rPr>
+          <w:rFonts w:asciiTheme="majorHAnsi" w:hAnsiTheme="majorHAnsi"/>
+          <w:color w:val="00ADDC" w:themeColor="accent4"/>
+          <w:sz w:val="28"/>
+        </w:rPr>
+        <w:t>.</w:t>
+      </w:r>
+    </w:p>
+    <w:p>
+      <w:pPr>
+        <w:ind w:left="720"/>
+        <w:rPr>
+          <w:rFonts w:asciiTheme="majorHAnsi" w:hAnsiTheme="majorHAnsi"/>
+          <w:color w:val="auto"/>
+          <w:sz w:val="24"/>
+          <w:szCs w:val="24"/>
+        </w:rPr>
+      </w:pPr>
+      <w:r>
+        <w:rPr>
+          <w:rFonts w:asciiTheme="majorHAnsi" w:hAnsiTheme="majorHAnsi"/>
+          <w:sz w:val="24"/>
+          <w:szCs w:val="24"/>
+        </w:rPr>
+        <w:t>Justification for the necessity of the triggers and stored procedures/functions proposed in part B within a scenario for possible use of the database within a software system.</w:t>
+      </w:r>
+    </w:p>
+    <w:p>
+      <w:pPr>
+        <w:jc w:val="center"/>
+        <w:rPr>
+          <w:rFonts w:asciiTheme="majorHAnsi" w:hAnsiTheme="majorHAnsi"/>
+          <w:color w:val="auto"/>
+          <w:sz w:val="24"/>
+        </w:rPr>
+      </w:pPr>
+      <w:r>
+        <w:rPr>
+          <w:rFonts w:asciiTheme="majorHAnsi" w:hAnsiTheme="majorHAnsi"/>
+          <w:color w:val="auto"/>
+          <w:sz w:val="24"/>
+        </w:rPr>
+        <w:t>Triggers</w:t>
+      </w:r>
+    </w:p>
+    <w:p>
+      <w:pPr>
+        <w:rPr>
+          <w:rFonts w:asciiTheme="majorHAnsi" w:hAnsiTheme="majorHAnsi"/>
+          <w:color w:val="auto"/>
+          <w:sz w:val="24"/>
+        </w:rPr>
+      </w:pPr>
+      <w:proofErr w:type="spellStart"/>
+      <w:r>
+        <w:rPr>
+          <w:rFonts w:asciiTheme="majorHAnsi" w:hAnsiTheme="majorHAnsi"/>
+          <w:color w:val="auto"/>
+          <w:sz w:val="24"/>
+        </w:rPr>
+        <w:t>Remove_banned_user</w:t>
+      </w:r>
+      <w:proofErr w:type="spellEnd"/>
+      <w:r>
+        <w:rPr>
+          <w:rFonts w:asciiTheme="majorHAnsi" w:hAnsiTheme="majorHAnsi"/>
+          <w:color w:val="auto"/>
+          <w:sz w:val="24"/>
+        </w:rPr>
+        <w:t xml:space="preserve"> – This will automatically remove a </w:t>
+      </w:r>
+      <w:r>
+        <w:rPr>
+          <w:rFonts w:asciiTheme="majorHAnsi" w:hAnsiTheme="majorHAnsi"/>
+          <w:color w:val="auto"/>
+          <w:sz w:val="24"/>
+        </w:rPr>
+        <w:t xml:space="preserve">banned user form verified users, when the user is added to </w:t>
+      </w:r>
+      <w:proofErr w:type="spellStart"/>
+      <w:r>
+        <w:rPr>
+          <w:rFonts w:asciiTheme="majorHAnsi" w:hAnsiTheme="majorHAnsi"/>
+          <w:color w:val="auto"/>
+          <w:sz w:val="24"/>
+        </w:rPr>
+        <w:t>banned_users</w:t>
+      </w:r>
+      <w:proofErr w:type="spellEnd"/>
+      <w:r>
+        <w:rPr>
+          <w:rFonts w:asciiTheme="majorHAnsi" w:hAnsiTheme="majorHAnsi"/>
+          <w:color w:val="auto"/>
+          <w:sz w:val="24"/>
+        </w:rPr>
+        <w:t xml:space="preserve">. </w:t>
+      </w:r>
+    </w:p>
+    <w:p>
+      <w:pPr>
+        <w:rPr>
+          <w:rFonts w:asciiTheme="majorHAnsi" w:hAnsiTheme="majorHAnsi"/>
+          <w:color w:val="auto"/>
+          <w:sz w:val="24"/>
+        </w:rPr>
+      </w:pPr>
+    </w:p>
+    <w:p>
+      <w:pPr>
+        <w:jc w:val="center"/>
+        <w:rPr>
+          <w:rFonts w:asciiTheme="majorHAnsi" w:hAnsiTheme="majorHAnsi"/>
+          <w:color w:val="auto"/>
+          <w:sz w:val="24"/>
+        </w:rPr>
+      </w:pPr>
+      <w:r>
+        <w:rPr>
+          <w:rFonts w:asciiTheme="majorHAnsi" w:hAnsiTheme="majorHAnsi"/>
+          <w:color w:val="auto"/>
+          <w:sz w:val="24"/>
+        </w:rPr>
+        <w:t>Procedures</w:t>
+      </w:r>
+    </w:p>
+    <w:p>
+      <w:pPr>
+        <w:rPr>
+          <w:rFonts w:asciiTheme="majorHAnsi" w:hAnsiTheme="majorHAnsi"/>
+          <w:color w:val="auto"/>
+          <w:sz w:val="24"/>
+        </w:rPr>
+      </w:pPr>
+      <w:proofErr w:type="spellStart"/>
+      <w:r>
+        <w:rPr>
+          <w:rFonts w:asciiTheme="majorHAnsi" w:hAnsiTheme="majorHAnsi"/>
+          <w:color w:val="auto"/>
+          <w:sz w:val="24"/>
+        </w:rPr>
+        <w:t>TaskPagesGreaterThen</w:t>
+      </w:r>
+      <w:proofErr w:type="spellEnd"/>
+      <w:r>
+        <w:rPr>
+          <w:rFonts w:asciiTheme="majorHAnsi" w:hAnsiTheme="majorHAnsi"/>
+          <w:color w:val="auto"/>
+          <w:sz w:val="24"/>
+        </w:rPr>
+        <w:t xml:space="preserve"> – This is used to check every task that page count is greater than a given num</w:t>
       </w:r>
       <w:bookmarkStart w:id="5" w:name="_GoBack"/>
       <w:bookmarkEnd w:id="5"/>
@@ -6376,267 +6929,8 @@
           <w:rFonts w:asciiTheme="majorHAnsi" w:hAnsiTheme="majorHAnsi"/>
           <w:color w:val="auto"/>
           <w:sz w:val="24"/>
-          <w:szCs w:val="24"/>
-        </w:rPr>
-        <w:t xml:space="preserve"> student who have written more than 2 </w:t>
-      </w:r>
-      <w:r>
-        <w:rPr>
-          <w:rFonts w:asciiTheme="majorHAnsi" w:hAnsiTheme="majorHAnsi"/>
-          <w:color w:val="auto"/>
-          <w:sz w:val="24"/>
-          <w:szCs w:val="24"/>
-        </w:rPr>
-        <w:t xml:space="preserve">theses’ </w:t>
-      </w:r>
-      <w:r>
-        <w:rPr>
-          <w:rFonts w:asciiTheme="majorHAnsi" w:hAnsiTheme="majorHAnsi"/>
-          <w:color w:val="auto"/>
-          <w:sz w:val="24"/>
-          <w:szCs w:val="24"/>
-        </w:rPr>
-        <w:t xml:space="preserve">before 2017-04-10, we can identify the more intellectual users since writing 2 </w:t>
-      </w:r>
-      <w:r>
-        <w:rPr>
-          <w:rFonts w:asciiTheme="majorHAnsi" w:hAnsiTheme="majorHAnsi"/>
-          <w:color w:val="auto"/>
-          <w:sz w:val="24"/>
-          <w:szCs w:val="24"/>
-        </w:rPr>
-        <w:t xml:space="preserve">theses’ </w:t>
-      </w:r>
-      <w:r>
-        <w:rPr>
-          <w:rFonts w:asciiTheme="majorHAnsi" w:hAnsiTheme="majorHAnsi"/>
-          <w:color w:val="auto"/>
-          <w:sz w:val="24"/>
-          <w:szCs w:val="24"/>
-        </w:rPr>
-        <w:t xml:space="preserve">is quite an accomplishment.   </w:t>
-      </w:r>
-    </w:p>
-    <w:p>
-      <w:pPr>
-        <w:rPr>
-          <w:rFonts w:asciiTheme="majorHAnsi" w:hAnsiTheme="majorHAnsi"/>
-          <w:color w:val="00ADDC" w:themeColor="accent4"/>
-          <w:sz w:val="28"/>
-        </w:rPr>
-      </w:pPr>
-      <w:r>
-        <w:rPr>
-          <w:rFonts w:asciiTheme="majorHAnsi" w:hAnsiTheme="majorHAnsi"/>
-          <w:color w:val="00ADDC" w:themeColor="accent4"/>
-          <w:sz w:val="28"/>
-        </w:rPr>
-        <w:t>7</w:t>
-      </w:r>
-      <w:r>
-        <w:rPr>
-          <w:rFonts w:asciiTheme="majorHAnsi" w:hAnsiTheme="majorHAnsi"/>
-          <w:color w:val="00ADDC" w:themeColor="accent4"/>
-          <w:sz w:val="28"/>
-        </w:rPr>
-        <w:t>.</w:t>
-      </w:r>
-    </w:p>
-    <w:p>
-      <w:pPr>
-        <w:ind w:left="720"/>
-        <w:rPr>
-          <w:rFonts w:asciiTheme="majorHAnsi" w:hAnsiTheme="majorHAnsi"/>
-          <w:sz w:val="24"/>
-          <w:szCs w:val="24"/>
-        </w:rPr>
-      </w:pPr>
-      <w:r>
-        <w:rPr>
-          <w:rFonts w:asciiTheme="majorHAnsi" w:hAnsiTheme="majorHAnsi"/>
-          <w:sz w:val="24"/>
-          <w:szCs w:val="24"/>
-        </w:rPr>
-        <w:t>Analysis of the speed of your queries and justification for the indexes proposed in part B.</w:t>
-      </w:r>
-    </w:p>
-    <w:p>
-      <w:pPr>
-        <w:rPr>
-          <w:rFonts w:asciiTheme="majorHAnsi" w:hAnsiTheme="majorHAnsi"/>
-          <w:color w:val="auto"/>
-          <w:sz w:val="24"/>
-          <w:szCs w:val="24"/>
-        </w:rPr>
-      </w:pPr>
-    </w:p>
-    <w:p>
-      <w:pPr>
-        <w:rPr>
-          <w:rFonts w:asciiTheme="majorHAnsi" w:hAnsiTheme="majorHAnsi"/>
-          <w:color w:val="00ADDC" w:themeColor="accent4"/>
-          <w:sz w:val="28"/>
-        </w:rPr>
-      </w:pPr>
-      <w:r>
-        <w:rPr>
-          <w:rFonts w:asciiTheme="majorHAnsi" w:hAnsiTheme="majorHAnsi"/>
-          <w:color w:val="00ADDC" w:themeColor="accent4"/>
-          <w:sz w:val="28"/>
-        </w:rPr>
-        <w:t>8</w:t>
-      </w:r>
-      <w:r>
-        <w:rPr>
-          <w:rFonts w:asciiTheme="majorHAnsi" w:hAnsiTheme="majorHAnsi"/>
-          <w:color w:val="00ADDC" w:themeColor="accent4"/>
-          <w:sz w:val="28"/>
-        </w:rPr>
-        <w:t>.</w:t>
-      </w:r>
-    </w:p>
-    <w:p>
-      <w:pPr>
-        <w:ind w:left="720"/>
-        <w:rPr>
-          <w:rFonts w:asciiTheme="majorHAnsi" w:hAnsiTheme="majorHAnsi"/>
-          <w:color w:val="auto"/>
-          <w:sz w:val="24"/>
-          <w:szCs w:val="24"/>
-        </w:rPr>
-      </w:pPr>
-      <w:r>
-        <w:rPr>
-          <w:rFonts w:asciiTheme="majorHAnsi" w:hAnsiTheme="majorHAnsi"/>
-          <w:sz w:val="24"/>
-          <w:szCs w:val="24"/>
-        </w:rPr>
-        <w:t>Justification for the necessity of the triggers and stored procedures/functions proposed in part B within a scenario for possible use of the database within a software system.</w:t>
-      </w:r>
-    </w:p>
-    <w:p>
-      <w:pPr>
-        <w:jc w:val="center"/>
-        <w:rPr>
-          <w:rFonts w:asciiTheme="majorHAnsi" w:hAnsiTheme="majorHAnsi"/>
-          <w:color w:val="auto"/>
-          <w:sz w:val="24"/>
-        </w:rPr>
-      </w:pPr>
-      <w:r>
-        <w:rPr>
-          <w:rFonts w:asciiTheme="majorHAnsi" w:hAnsiTheme="majorHAnsi"/>
-          <w:color w:val="auto"/>
-          <w:sz w:val="24"/>
-        </w:rPr>
-        <w:t>Triggers</w:t>
-      </w:r>
-    </w:p>
-    <w:p>
-      <w:pPr>
-        <w:rPr>
-          <w:rFonts w:asciiTheme="majorHAnsi" w:hAnsiTheme="majorHAnsi"/>
-          <w:color w:val="auto"/>
-          <w:sz w:val="24"/>
-        </w:rPr>
-      </w:pPr>
-      <w:proofErr w:type="spellStart"/>
-      <w:r>
-        <w:rPr>
-          <w:rFonts w:asciiTheme="majorHAnsi" w:hAnsiTheme="majorHAnsi"/>
-          <w:color w:val="auto"/>
-          <w:sz w:val="24"/>
-        </w:rPr>
-        <w:t>Remove_banned_user</w:t>
-      </w:r>
-      <w:proofErr w:type="spellEnd"/>
-      <w:r>
-        <w:rPr>
-          <w:rFonts w:asciiTheme="majorHAnsi" w:hAnsiTheme="majorHAnsi"/>
-          <w:color w:val="auto"/>
-          <w:sz w:val="24"/>
-        </w:rPr>
-        <w:t xml:space="preserve"> – This will automatically remove a </w:t>
-      </w:r>
-      <w:r>
-        <w:rPr>
-          <w:rFonts w:asciiTheme="majorHAnsi" w:hAnsiTheme="majorHAnsi"/>
-          <w:color w:val="auto"/>
-          <w:sz w:val="24"/>
-        </w:rPr>
-        <w:t xml:space="preserve">banned user form verified users, when the user is added to </w:t>
-      </w:r>
-      <w:proofErr w:type="spellStart"/>
-      <w:r>
-        <w:rPr>
-          <w:rFonts w:asciiTheme="majorHAnsi" w:hAnsiTheme="majorHAnsi"/>
-          <w:color w:val="auto"/>
-          <w:sz w:val="24"/>
-        </w:rPr>
-        <w:t>banned_users</w:t>
-      </w:r>
-      <w:proofErr w:type="spellEnd"/>
-      <w:r>
-        <w:rPr>
-          <w:rFonts w:asciiTheme="majorHAnsi" w:hAnsiTheme="majorHAnsi"/>
-          <w:color w:val="auto"/>
-          <w:sz w:val="24"/>
-        </w:rPr>
-        <w:t xml:space="preserve">. </w:t>
-      </w:r>
-    </w:p>
-    <w:p>
-      <w:pPr>
-        <w:rPr>
-          <w:rFonts w:asciiTheme="majorHAnsi" w:hAnsiTheme="majorHAnsi"/>
-          <w:color w:val="auto"/>
-          <w:sz w:val="24"/>
-        </w:rPr>
-      </w:pPr>
-    </w:p>
-    <w:p>
-      <w:pPr>
-        <w:jc w:val="center"/>
-        <w:rPr>
-          <w:rFonts w:asciiTheme="majorHAnsi" w:hAnsiTheme="majorHAnsi"/>
-          <w:color w:val="auto"/>
-          <w:sz w:val="24"/>
-        </w:rPr>
-      </w:pPr>
-      <w:r>
-        <w:rPr>
-          <w:rFonts w:asciiTheme="majorHAnsi" w:hAnsiTheme="majorHAnsi"/>
-          <w:color w:val="auto"/>
-          <w:sz w:val="24"/>
-        </w:rPr>
-        <w:t>Procedures</w:t>
-      </w:r>
-    </w:p>
-    <w:p>
-      <w:pPr>
-        <w:rPr>
-          <w:rFonts w:asciiTheme="majorHAnsi" w:hAnsiTheme="majorHAnsi"/>
-          <w:color w:val="auto"/>
-          <w:sz w:val="24"/>
-        </w:rPr>
-      </w:pPr>
-      <w:proofErr w:type="spellStart"/>
-      <w:r>
-        <w:rPr>
-          <w:rFonts w:asciiTheme="majorHAnsi" w:hAnsiTheme="majorHAnsi"/>
-          <w:color w:val="auto"/>
-          <w:sz w:val="24"/>
-        </w:rPr>
-        <w:t>TaskPagesGreaterThen</w:t>
-      </w:r>
-      <w:proofErr w:type="spellEnd"/>
-      <w:r>
-        <w:rPr>
-          <w:rFonts w:asciiTheme="majorHAnsi" w:hAnsiTheme="majorHAnsi"/>
-          <w:color w:val="auto"/>
-          <w:sz w:val="24"/>
-        </w:rPr>
-        <w:t xml:space="preserve"> – This is used to check every task that page count is greater than a given number. This is handy when wanting to minimize the number of tasks shown.</w:t>
+        </w:rPr>
+        <w:t>ber. This is handy when wanting to minimize the number of tasks shown.</w:t>
       </w:r>
     </w:p>
     <w:p>
@@ -8630,6 +8924,7 @@
   <w:style w:type="character" w:default="1" w:styleId="DefaultParagraphFont">
     <w:name w:val="Default Paragraph Font"/>
     <w:uiPriority w:val="1"/>
+    <w:semiHidden/>
     <w:unhideWhenUsed/>
   </w:style>
   <w:style w:type="table" w:default="1" w:styleId="TableNormal">

</xml_diff>